<commit_message>
Added load/save, credits screen, and some jquery UI files that were missed last time.
</commit_message>
<xml_diff>
--- a/Skills.docx
+++ b/Skills.docx
@@ -22,6 +22,7 @@
           <w:ilvl w:val="0"/>
           <w:numId w:val="0"/>
         </w:numPr>
+        <w:ind w:left="720" w:hanging="0"/>
         <w:rPr/>
       </w:pPr>
       <w:r>
@@ -124,7 +125,15 @@
       </w:pPr>
       <w:r>
         <w:rPr/>
-        <w:t>Prototyping: Upgrading a high level turret reduces the cost to upgrade all turrets of a lower level by 1-25%. (25 ranks)</w:t>
+        <w:t xml:space="preserve">Prototyping: Upgrading a high level turret reduces the cost to upgrade all turrets of a lower level by </w:t>
+      </w:r>
+      <w:r>
+        <w:rPr/>
+        <w:t>5</w:t>
+      </w:r>
+      <w:r>
+        <w:rPr/>
+        <w:t>%. (5 ranks)</w:t>
       </w:r>
     </w:p>
     <w:p>
@@ -259,6 +268,22 @@
       <w:pPr>
         <w:pStyle w:val="ListParagraph"/>
         <w:numPr>
+          <w:ilvl w:val="2"/>
+          <w:numId w:val="1"/>
+        </w:numPr>
+        <w:rPr>
+          <w:u w:val="double"/>
+        </w:rPr>
+      </w:pPr>
+      <w:r>
+        <w:rPr/>
+        <w:t>Anti-Coagulants – Reduces the amount of clotting that occurs on a bleed. (5% reduction per level, 20 ranks, at rank 20 the bleed never gets reduced) alternatively: Increases all bleeding dealt.</w:t>
+      </w:r>
+    </w:p>
+    <w:p>
+      <w:pPr>
+        <w:pStyle w:val="ListParagraph"/>
+        <w:numPr>
           <w:ilvl w:val="1"/>
           <w:numId w:val="1"/>
         </w:numPr>
@@ -266,6 +291,7 @@
       </w:pPr>
       <w:r>
         <w:rPr/>
+        <w:t>Kinetic Ammunition – Increases the damage of kinetic towers by 5% per level</w:t>
       </w:r>
     </w:p>
     <w:p>
@@ -279,7 +305,31 @@
       </w:pPr>
       <w:r>
         <w:rPr/>
-        <w:t>Sensor Arrays – Increases the range of towers by 1% per level.</w:t>
+        <w:t>Sensor</w:t>
+      </w:r>
+      <w:r>
+        <w:rPr/>
+        <w:t xml:space="preserve">s </w:t>
+      </w:r>
+      <w:r>
+        <w:rPr/>
+        <w:t xml:space="preserve"> – Increases the range of towers by </w:t>
+      </w:r>
+      <w:r>
+        <w:rPr/>
+        <w:t>5</w:t>
+      </w:r>
+      <w:r>
+        <w:rPr/>
+        <w:t xml:space="preserve">% per level, </w:t>
+      </w:r>
+      <w:r>
+        <w:rPr/>
+        <w:t>five levels</w:t>
+      </w:r>
+      <w:r>
+        <w:rPr/>
+        <w:t>.</w:t>
       </w:r>
     </w:p>
     <w:p>
@@ -293,7 +343,11 @@
       </w:pPr>
       <w:r>
         <w:rPr/>
-        <w:t>Critical Strikes – Sensor arrays have a chance of revealing a weak spot causing extra damage.</w:t>
+        <w:t xml:space="preserve">Critical Strikes – Sensor arrays have a chance of revealing a weak spot causing extra damage. </w:t>
+      </w:r>
+      <w:r>
+        <w:rPr/>
+        <w:t>2% per level, five levels.</w:t>
       </w:r>
     </w:p>
     <w:p>
@@ -309,6 +363,7 @@
       </w:pPr>
       <w:r>
         <w:rPr/>
+        <w:t>Sensor Array – Builds a tower that marks targets, marked targets can be hit by any tower regardless of range.</w:t>
       </w:r>
     </w:p>
     <w:sectPr>
@@ -337,6 +392,7 @@
       </w:pPr>
       <w:rPr>
         <w:rFonts w:ascii="Symbol" w:hAnsi="Symbol" w:cs="Symbol" w:hint="default"/>
+        <w:rFonts w:cs="Symbol"/>
       </w:rPr>
     </w:lvl>
     <w:lvl w:ilvl="1">
@@ -362,6 +418,7 @@
       </w:pPr>
       <w:rPr>
         <w:rFonts w:ascii="Wingdings" w:hAnsi="Wingdings" w:cs="Wingdings" w:hint="default"/>
+        <w:rFonts w:cs="Wingdings"/>
       </w:rPr>
     </w:lvl>
     <w:lvl w:ilvl="3">
@@ -374,6 +431,7 @@
       </w:pPr>
       <w:rPr>
         <w:rFonts w:ascii="Symbol" w:hAnsi="Symbol" w:cs="Symbol" w:hint="default"/>
+        <w:rFonts w:cs="Symbol"/>
       </w:rPr>
     </w:lvl>
     <w:lvl w:ilvl="4">
@@ -399,6 +457,7 @@
       </w:pPr>
       <w:rPr>
         <w:rFonts w:ascii="Wingdings" w:hAnsi="Wingdings" w:cs="Wingdings" w:hint="default"/>
+        <w:rFonts w:cs="Wingdings"/>
       </w:rPr>
     </w:lvl>
     <w:lvl w:ilvl="6">
@@ -411,6 +470,7 @@
       </w:pPr>
       <w:rPr>
         <w:rFonts w:ascii="Symbol" w:hAnsi="Symbol" w:cs="Symbol" w:hint="default"/>
+        <w:rFonts w:cs="Symbol"/>
       </w:rPr>
     </w:lvl>
     <w:lvl w:ilvl="7">
@@ -436,6 +496,7 @@
       </w:pPr>
       <w:rPr>
         <w:rFonts w:ascii="Wingdings" w:hAnsi="Wingdings" w:cs="Wingdings" w:hint="default"/>
+        <w:rFonts w:cs="Wingdings"/>
       </w:rPr>
     </w:lvl>
   </w:abstractNum>
@@ -573,7 +634,6 @@
     <w:rPrDefault>
       <w:rPr>
         <w:rFonts w:ascii="Calibri" w:hAnsi="Calibri" w:eastAsia="Calibri" w:cs="" w:asciiTheme="minorHAnsi" w:cstheme="minorBidi" w:eastAsiaTheme="minorHAnsi" w:hAnsiTheme="minorHAnsi"/>
-        <w:sz w:val="22"/>
         <w:szCs w:val="22"/>
         <w:lang w:val="en-US" w:eastAsia="en-US" w:bidi="ar-SA"/>
       </w:rPr>
@@ -969,7 +1029,7 @@
     </w:pPr>
     <w:rPr>
       <w:rFonts w:ascii="Calibri" w:hAnsi="Calibri" w:eastAsia="Calibri" w:cs="" w:asciiTheme="minorHAnsi" w:cstheme="minorBidi" w:eastAsiaTheme="minorHAnsi" w:hAnsiTheme="minorHAnsi"/>
-      <w:color w:val="auto"/>
+      <w:color w:val="00000A"/>
       <w:sz w:val="22"/>
       <w:szCs w:val="22"/>
       <w:lang w:val="en-US" w:eastAsia="en-US" w:bidi="ar-SA"/>
@@ -1009,6 +1069,27 @@
     <w:qFormat/>
     <w:rPr>
       <w:rFonts w:cs="Courier New"/>
+    </w:rPr>
+  </w:style>
+  <w:style w:type="character" w:styleId="ListLabel2">
+    <w:name w:val="ListLabel 2"/>
+    <w:qFormat/>
+    <w:rPr>
+      <w:rFonts w:cs="Symbol"/>
+    </w:rPr>
+  </w:style>
+  <w:style w:type="character" w:styleId="ListLabel3">
+    <w:name w:val="ListLabel 3"/>
+    <w:qFormat/>
+    <w:rPr>
+      <w:rFonts w:cs="Courier New"/>
+    </w:rPr>
+  </w:style>
+  <w:style w:type="character" w:styleId="ListLabel4">
+    <w:name w:val="ListLabel 4"/>
+    <w:qFormat/>
+    <w:rPr>
+      <w:rFonts w:cs="Wingdings"/>
     </w:rPr>
   </w:style>
   <w:style w:type="paragraph" w:styleId="Heading">

</xml_diff>